<commit_message>
Completed Summary of Data Cleaning & Notes
</commit_message>
<xml_diff>
--- a/Fall 2018 Projects/LA_Outmigration/Los Angeles Out Migration Analysis Tools.docx
+++ b/Fall 2018 Projects/LA_Outmigration/Los Angeles Out Migration Analysis Tools.docx
@@ -12,7 +12,6 @@
           <w:u w:val="single"/>
         </w:rPr>
       </w:pPr>
-      <w:bookmarkStart w:id="0" w:name="_GoBack"/>
       <w:r>
         <w:rPr>
           <w:sz w:val="24"/>
@@ -27,7 +26,15 @@
           <w:szCs w:val="24"/>
           <w:u w:val="single"/>
         </w:rPr>
-        <w:t xml:space="preserve"> Tools</w:t>
+        <w:t xml:space="preserve"> </w:t>
+      </w:r>
+      <w:r>
+        <w:rPr>
+          <w:sz w:val="24"/>
+          <w:szCs w:val="24"/>
+          <w:u w:val="single"/>
+        </w:rPr>
+        <w:t>Notes</w:t>
       </w:r>
     </w:p>
     <w:p>
@@ -38,7 +45,13 @@
         <w:t xml:space="preserve"> residents</w:t>
       </w:r>
       <w:r>
-        <w:t>. The primary data source for this information was US census data from IPUMS (</w:t>
+        <w:t xml:space="preserve">. The primary data source for this information was </w:t>
+      </w:r>
+      <w:r>
+        <w:t xml:space="preserve">1-year </w:t>
+      </w:r>
+      <w:r>
+        <w:t>US census data from IPUMS (</w:t>
       </w:r>
       <w:hyperlink r:id="rId5" w:history="1">
         <w:r>
@@ -63,49 +76,170 @@
         <w:t xml:space="preserve"> or were not available for all years covered in this analysis (2006-2017).</w:t>
       </w:r>
       <w:r>
-        <w:t xml:space="preserve"> While one variable sufficed for filtering current metro area of residence (MET2013) two variables were required to filter for previous place of residence (MIGMET1 &amp; MIGPUMA1), due to the new Census methodology for geographic data from 2012 onwards.</w:t>
-      </w:r>
-    </w:p>
-    <w:p>
-      <w:r>
-        <w:t xml:space="preserve">Note: After exploring the geographic variables it was discovered that MET2013 </w:t>
-      </w:r>
-      <w:r>
-        <w:t xml:space="preserve">essentially </w:t>
-      </w:r>
-      <w:r>
-        <w:t>categorized Los Angeles metro residents as anyone residing in</w:t>
-      </w:r>
-      <w:r>
-        <w:t xml:space="preserve"> either</w:t>
-      </w:r>
-      <w:r>
-        <w:t xml:space="preserve"> Los Angeles or Orange counties. Therefore, the same definition was used in filtering </w:t>
-      </w:r>
-      <w:r>
-        <w:t xml:space="preserve">for </w:t>
-      </w:r>
-      <w:r>
-        <w:t>previous metro area of residence.</w:t>
-      </w:r>
-    </w:p>
-    <w:p>
-      <w:r>
-        <w:t xml:space="preserve">The following </w:t>
-      </w:r>
-      <w:r>
-        <w:t xml:space="preserve">is a summary of the </w:t>
-      </w:r>
-      <w:r>
-        <w:t xml:space="preserve">primary </w:t>
-      </w:r>
-      <w:r>
-        <w:t>variables used</w:t>
-      </w:r>
-      <w:r>
-        <w:t xml:space="preserve"> to filter the data</w:t>
-      </w:r>
-      <w:r>
+        <w:t xml:space="preserve"> </w:t>
+      </w:r>
+      <w:r>
+        <w:t>City</w:t>
+      </w:r>
+      <w:r>
+        <w:t xml:space="preserve"> or county would have been more ideal geographic units </w:t>
+      </w:r>
+      <w:r>
+        <w:t xml:space="preserve">than metro area </w:t>
+      </w:r>
+      <w:r>
+        <w:t>had these limitations not existed.</w:t>
+      </w:r>
+    </w:p>
+    <w:p>
+      <w:r>
+        <w:t xml:space="preserve">The </w:t>
+      </w:r>
+      <w:r>
+        <w:t xml:space="preserve">MET2013 </w:t>
+      </w:r>
+      <w:r>
+        <w:t>variable indicates</w:t>
+      </w:r>
+      <w:r>
+        <w:t xml:space="preserve"> the current metro area of residence while MIGMET1 &amp; MIGPUMA1 </w:t>
+      </w:r>
+      <w:r>
+        <w:t>indicate</w:t>
+      </w:r>
+      <w:r>
+        <w:t xml:space="preserve"> the previous metro of residence.</w:t>
+      </w:r>
+      <w:r>
+        <w:t xml:space="preserve"> </w:t>
+      </w:r>
+      <w:r>
+        <w:t xml:space="preserve">After </w:t>
+      </w:r>
+      <w:r>
+        <w:t>comparing</w:t>
+      </w:r>
+      <w:r>
+        <w:t xml:space="preserve"> the geographic </w:t>
+      </w:r>
+      <w:r>
+        <w:t>variables,</w:t>
+      </w:r>
+      <w:r>
+        <w:t xml:space="preserve"> it was discovered that MET2013 essentially categorize</w:t>
+      </w:r>
+      <w:r>
+        <w:t>s</w:t>
+      </w:r>
+      <w:r>
+        <w:t xml:space="preserve"> Los Angeles metro residents as anyone residing in either Los Angeles or Orange counties. Therefore, th</w:t>
+      </w:r>
+      <w:r>
+        <w:t>is</w:t>
+      </w:r>
+      <w:r>
+        <w:t xml:space="preserve"> same definition was used in filtering for previous metro area of residence</w:t>
+      </w:r>
+      <w:r>
+        <w:t xml:space="preserve"> via </w:t>
+      </w:r>
+      <w:r>
+        <w:t>MIGMET1 &amp; MIGPUMA1</w:t>
+      </w:r>
+      <w:r>
+        <w:t xml:space="preserve"> (i.e. anyone previously residing in LA or Orange counties)</w:t>
+      </w:r>
+      <w:r>
+        <w:t>.</w:t>
+      </w:r>
+    </w:p>
+    <w:p>
+      <w:r>
+        <w:t>*The</w:t>
+      </w:r>
+      <w:r>
+        <w:t xml:space="preserve"> </w:t>
+      </w:r>
+      <w:r>
+        <w:t xml:space="preserve">complete </w:t>
+      </w:r>
+      <w:r>
+        <w:t xml:space="preserve">data filtering can be found in the </w:t>
+      </w:r>
+      <w:r>
+        <w:t>following notebook</w:t>
+      </w:r>
+      <w:r>
+        <w:t xml:space="preserve">: </w:t>
+      </w:r>
+      <w:hyperlink r:id="rId6" w:history="1">
+        <w:r>
+          <w:rPr>
+            <w:rStyle w:val="Hyperlink"/>
+          </w:rPr>
+          <w:t>https://github.com/CityOfLosAngeles/Data-Angels/blob/master/Fall%202018%20Projects/LA_Outmigration/Code/data_cleaning_summary.ipynb</w:t>
+        </w:r>
+      </w:hyperlink>
+    </w:p>
+    <w:p>
+      <w:r>
+        <w:t>**</w:t>
+      </w:r>
+      <w:r>
+        <w:t xml:space="preserve">The cleaned </w:t>
+      </w:r>
+      <w:r>
+        <w:t>LA out migrator</w:t>
+      </w:r>
+      <w:r>
+        <w:t xml:space="preserve">s data </w:t>
+      </w:r>
+      <w:r>
+        <w:t>(</w:t>
+      </w:r>
+      <w:r>
+        <w:rPr>
+          <w:i/>
+          <w:iCs/>
+        </w:rPr>
+        <w:t>ipums_clean.csv</w:t>
+      </w:r>
+      <w:r>
+        <w:t>)</w:t>
+      </w:r>
+      <w:r>
+        <w:t xml:space="preserve"> is stored in the Data folder</w:t>
+      </w:r>
+    </w:p>
+    <w:p/>
+    <w:p>
+      <w:pPr>
+        <w:rPr>
+          <w:b/>
+          <w:bCs/>
+          <w:sz w:val="24"/>
+          <w:szCs w:val="24"/>
+          <w:u w:val="single"/>
+        </w:rPr>
+      </w:pPr>
+      <w:r>
+        <w:rPr>
+          <w:b/>
+          <w:bCs/>
+          <w:sz w:val="24"/>
+          <w:szCs w:val="24"/>
+          <w:u w:val="single"/>
+        </w:rPr>
+        <w:t>Geographic Variables</w:t>
+      </w:r>
+      <w:r>
+        <w:rPr>
+          <w:b/>
+          <w:bCs/>
+          <w:sz w:val="24"/>
+          <w:szCs w:val="24"/>
+          <w:u w:val="single"/>
+        </w:rPr>
         <w:t>:</w:t>
       </w:r>
     </w:p>
@@ -118,12 +252,23 @@
         </w:numPr>
       </w:pPr>
       <w:r>
+        <w:rPr>
+          <w:b/>
+          <w:bCs/>
+        </w:rPr>
         <w:t>MET</w:t>
       </w:r>
       <w:r>
-        <w:t>2013 (</w:t>
-      </w:r>
-      <w:hyperlink r:id="rId6" w:history="1">
+        <w:rPr>
+          <w:b/>
+          <w:bCs/>
+        </w:rPr>
+        <w:t>2013</w:t>
+      </w:r>
+      <w:r>
+        <w:t xml:space="preserve"> (</w:t>
+      </w:r>
+      <w:hyperlink r:id="rId7" w:anchor="description_section" w:history="1">
         <w:r>
           <w:rPr>
             <w:rStyle w:val="Hyperlink"/>
@@ -149,34 +294,45 @@
         <w:t>I</w:t>
       </w:r>
       <w:r>
-        <w:t xml:space="preserve">ndicates the metropolitan area an individual </w:t>
+        <w:t xml:space="preserve">ndicates the </w:t>
       </w:r>
       <w:r>
         <w:rPr>
           <w:i/>
           <w:iCs/>
-        </w:rPr>
-        <w:t>currently</w:t>
-      </w:r>
-      <w:r>
-        <w:t xml:space="preserve"> resides in</w:t>
-      </w:r>
-      <w:r>
-        <w:t>.</w:t>
-      </w:r>
-    </w:p>
-    <w:p>
-      <w:pPr>
-        <w:pStyle w:val="ListParagraph"/>
-      </w:pPr>
-      <w:r>
-        <w:t xml:space="preserve">- The data were filtered to exclude missing metro data (indicated by the value: 0) and records of </w:t>
+          <w:u w:val="single"/>
+        </w:rPr>
+        <w:t>metropolitan area</w:t>
+      </w:r>
+      <w:r>
+        <w:t xml:space="preserve"> an individual </w:t>
       </w:r>
       <w:r>
         <w:rPr>
           <w:i/>
           <w:iCs/>
         </w:rPr>
+        <w:t>currently</w:t>
+      </w:r>
+      <w:r>
+        <w:t xml:space="preserve"> resides in</w:t>
+      </w:r>
+      <w:r>
+        <w:t>.</w:t>
+      </w:r>
+    </w:p>
+    <w:p>
+      <w:pPr>
+        <w:pStyle w:val="ListParagraph"/>
+      </w:pPr>
+      <w:r>
+        <w:t xml:space="preserve">- The data were filtered to exclude missing metro data (indicated by the value: 0) and records of </w:t>
+      </w:r>
+      <w:r>
+        <w:rPr>
+          <w:i/>
+          <w:iCs/>
+        </w:rPr>
         <w:t>current</w:t>
       </w:r>
       <w:r>
@@ -202,6 +358,9 @@
       </w:r>
       <w:r>
         <w:t>)</w:t>
+      </w:r>
+      <w:r>
+        <w:t>.</w:t>
       </w:r>
     </w:p>
     <w:p>
@@ -218,15 +377,23 @@
         </w:numPr>
       </w:pPr>
       <w:r>
+        <w:rPr>
+          <w:b/>
+          <w:bCs/>
+        </w:rPr>
         <w:t>MIGMET</w:t>
       </w:r>
       <w:r>
+        <w:rPr>
+          <w:b/>
+          <w:bCs/>
+        </w:rPr>
         <w:t>1</w:t>
       </w:r>
       <w:r>
         <w:t xml:space="preserve"> (</w:t>
       </w:r>
-      <w:hyperlink r:id="rId7" w:history="1">
+      <w:hyperlink r:id="rId8" w:anchor="description_section" w:history="1">
         <w:r>
           <w:rPr>
             <w:rStyle w:val="Hyperlink"/>
@@ -246,6 +413,11 @@
         <w:t xml:space="preserve">*Indicates the </w:t>
       </w:r>
       <w:r>
+        <w:rPr>
+          <w:i/>
+          <w:iCs/>
+          <w:u w:val="single"/>
+        </w:rPr>
         <w:t>county</w:t>
       </w:r>
       <w:r>
@@ -258,6 +430,15 @@
         <w:t>the previous year</w:t>
       </w:r>
       <w:r>
+        <w:t xml:space="preserve">; this variable was only available for 2006-2011 data </w:t>
+      </w:r>
+      <w:r>
+        <w:t>due to a different census methodology being implemented</w:t>
+      </w:r>
+      <w:r>
+        <w:t xml:space="preserve"> in 2012</w:t>
+      </w:r>
+      <w:r>
         <w:t>.</w:t>
       </w:r>
     </w:p>
@@ -270,6 +451,9 @@
       </w:r>
       <w:r>
         <w:t>to include records of individuals who previously resided in Los Angeles or Orange counties (indicated by the values: 4480 &amp; 4482, respectively)</w:t>
+      </w:r>
+      <w:r>
+        <w:t>.</w:t>
       </w:r>
     </w:p>
     <w:p>
@@ -286,6 +470,10 @@
         </w:numPr>
       </w:pPr>
       <w:r>
+        <w:rPr>
+          <w:b/>
+          <w:bCs/>
+        </w:rPr>
         <w:t>MIGPUMA1</w:t>
       </w:r>
       <w:r>
@@ -294,7 +482,7 @@
       <w:r>
         <w:t>(</w:t>
       </w:r>
-      <w:hyperlink r:id="rId8" w:history="1">
+      <w:hyperlink r:id="rId9" w:anchor="description_section" w:history="1">
         <w:r>
           <w:rPr>
             <w:rStyle w:val="Hyperlink"/>
@@ -320,6 +508,11 @@
         <w:t xml:space="preserve">ndicates the </w:t>
       </w:r>
       <w:r>
+        <w:rPr>
+          <w:i/>
+          <w:iCs/>
+          <w:u w:val="single"/>
+        </w:rPr>
         <w:t>county</w:t>
       </w:r>
       <w:r>
@@ -335,39 +528,42 @@
         <w:t xml:space="preserve">during </w:t>
       </w:r>
       <w:r>
-        <w:t>the previous year.</w:t>
-      </w:r>
-    </w:p>
-    <w:p>
-      <w:pPr>
-        <w:pStyle w:val="ListParagraph"/>
-      </w:pPr>
-      <w:r>
-        <w:t xml:space="preserve">- The data were filtered to include records of individuals who previously resided in Los Angeles or Orange counties (indicated by the values: </w:t>
-      </w:r>
-      <w:r>
-        <w:t>3700 &amp; 5900</w:t>
-      </w:r>
-      <w:r>
-        <w:t>, respectively)</w:t>
-      </w:r>
-      <w:r>
-        <w:t xml:space="preserve">. </w:t>
-      </w:r>
-      <w:r>
-        <w:t xml:space="preserve">This variable is required to use in conjunction with </w:t>
-      </w:r>
-      <w:r>
-        <w:t>MIGPLAC1</w:t>
-      </w:r>
-      <w:r>
-        <w:t>, since the values in th</w:t>
-      </w:r>
-      <w:r>
-        <w:t>is variable</w:t>
-      </w:r>
-      <w:r>
-        <w:t xml:space="preserve"> are not unique to each state.</w:t>
+        <w:t>the previous year</w:t>
+      </w:r>
+      <w:r>
+        <w:t xml:space="preserve">; this variable was used for data from 2012 onwards, </w:t>
+      </w:r>
+      <w:r>
+        <w:t>after</w:t>
+      </w:r>
+      <w:r>
+        <w:t xml:space="preserve"> a </w:t>
+      </w:r>
+      <w:r>
+        <w:t>new</w:t>
+      </w:r>
+      <w:r>
+        <w:t xml:space="preserve"> census methodology </w:t>
+      </w:r>
+      <w:r>
+        <w:t>was</w:t>
+      </w:r>
+      <w:r>
+        <w:t xml:space="preserve"> implemented</w:t>
+      </w:r>
+      <w:r>
+        <w:t>.</w:t>
+      </w:r>
+    </w:p>
+    <w:p>
+      <w:pPr>
+        <w:pStyle w:val="ListParagraph"/>
+      </w:pPr>
+      <w:r>
+        <w:t>- The data were filtered to include records of individuals who previously resided in Los Angeles or Orange counties (indicated by the values: 3700 &amp; 5900, respectively)</w:t>
+      </w:r>
+      <w:r>
+        <w:t>. This variable is required to use in conjunction with MIGPLAC1, since the values in this variable are not unique to each state.</w:t>
       </w:r>
     </w:p>
     <w:p>
@@ -384,6 +580,10 @@
         </w:numPr>
       </w:pPr>
       <w:r>
+        <w:rPr>
+          <w:b/>
+          <w:bCs/>
+        </w:rPr>
         <w:t>MIGPLAC1</w:t>
       </w:r>
       <w:r>
@@ -392,7 +592,7 @@
       <w:r>
         <w:t>(</w:t>
       </w:r>
-      <w:hyperlink r:id="rId9" w:history="1">
+      <w:hyperlink r:id="rId10" w:anchor="description_section" w:history="1">
         <w:r>
           <w:rPr>
             <w:rStyle w:val="Hyperlink"/>
@@ -412,7 +612,18 @@
         <w:pStyle w:val="ListParagraph"/>
       </w:pPr>
       <w:r>
-        <w:t>*Indicates the state an individual resided in during the previous year</w:t>
+        <w:t xml:space="preserve">*Indicates the </w:t>
+      </w:r>
+      <w:r>
+        <w:rPr>
+          <w:i/>
+          <w:iCs/>
+          <w:u w:val="single"/>
+        </w:rPr>
+        <w:t>state</w:t>
+      </w:r>
+      <w:r>
+        <w:t xml:space="preserve"> an individual resided in during the previous year</w:t>
       </w:r>
       <w:r>
         <w:t>.</w:t>
@@ -436,16 +647,62 @@
       <w:pPr>
         <w:pStyle w:val="ListParagraph"/>
       </w:pPr>
+    </w:p>
+    <w:p>
+      <w:pPr>
+        <w:pStyle w:val="ListParagraph"/>
+      </w:pPr>
+    </w:p>
+    <w:p>
+      <w:pPr>
+        <w:pStyle w:val="ListParagraph"/>
+      </w:pPr>
+    </w:p>
+    <w:p>
+      <w:pPr>
+        <w:rPr>
+          <w:b/>
+          <w:bCs/>
+          <w:sz w:val="24"/>
+          <w:szCs w:val="24"/>
+          <w:u w:val="single"/>
+        </w:rPr>
+      </w:pPr>
+      <w:r>
+        <w:rPr>
+          <w:b/>
+          <w:bCs/>
+          <w:sz w:val="24"/>
+          <w:szCs w:val="24"/>
+          <w:u w:val="single"/>
+        </w:rPr>
+        <w:lastRenderedPageBreak/>
+        <w:t>Other Variables</w:t>
+      </w:r>
+      <w:r>
+        <w:rPr>
+          <w:b/>
+          <w:bCs/>
+          <w:sz w:val="24"/>
+          <w:szCs w:val="24"/>
+          <w:u w:val="single"/>
+        </w:rPr>
+        <w:t>:</w:t>
+      </w:r>
     </w:p>
     <w:p>
       <w:pPr>
         <w:pStyle w:val="ListParagraph"/>
         <w:numPr>
           <w:ilvl w:val="0"/>
-          <w:numId w:val="1"/>
+          <w:numId w:val="2"/>
         </w:numPr>
       </w:pPr>
       <w:r>
+        <w:rPr>
+          <w:b/>
+          <w:bCs/>
+        </w:rPr>
         <w:t>PERWT</w:t>
       </w:r>
       <w:r>
@@ -454,7 +711,7 @@
       <w:r>
         <w:t>(</w:t>
       </w:r>
-      <w:hyperlink r:id="rId10" w:history="1">
+      <w:hyperlink r:id="rId11" w:anchor="description_section" w:history="1">
         <w:r>
           <w:rPr>
             <w:rStyle w:val="Hyperlink"/>
@@ -488,7 +745,18 @@
         <w:pStyle w:val="ListParagraph"/>
       </w:pPr>
       <w:r>
-        <w:t xml:space="preserve">- This variable is required to produce accurate statistical analysis of the data (refer to the </w:t>
+        <w:t xml:space="preserve">- This variable is required to produce accurate </w:t>
+      </w:r>
+      <w:r>
+        <w:t xml:space="preserve">estimates of the number of people represented </w:t>
+      </w:r>
+      <w:r>
+        <w:t>in</w:t>
+      </w:r>
+      <w:bookmarkStart w:id="0" w:name="_GoBack"/>
+      <w:bookmarkEnd w:id="0"/>
+      <w:r>
+        <w:t xml:space="preserve"> the data (refer to the </w:t>
       </w:r>
       <w:proofErr w:type="spellStart"/>
       <w:r>
@@ -510,7 +778,7 @@
       <w:r>
         <w:t xml:space="preserve"> how to use it, such as cell #6 in this one: </w:t>
       </w:r>
-      <w:hyperlink r:id="rId11" w:history="1">
+      <w:hyperlink r:id="rId12" w:history="1">
         <w:r>
           <w:rPr>
             <w:rStyle w:val="Hyperlink"/>
@@ -527,11 +795,322 @@
         <w:pStyle w:val="ListParagraph"/>
       </w:pPr>
     </w:p>
-    <w:bookmarkEnd w:id="0"/>
     <w:p/>
+    <w:p>
+      <w:pPr>
+        <w:rPr>
+          <w:b/>
+          <w:bCs/>
+          <w:sz w:val="24"/>
+          <w:szCs w:val="24"/>
+          <w:u w:val="single"/>
+        </w:rPr>
+      </w:pPr>
+      <w:r>
+        <w:rPr>
+          <w:b/>
+          <w:bCs/>
+          <w:sz w:val="24"/>
+          <w:szCs w:val="24"/>
+          <w:u w:val="single"/>
+        </w:rPr>
+        <w:t>Data</w:t>
+      </w:r>
+      <w:r>
+        <w:rPr>
+          <w:b/>
+          <w:bCs/>
+          <w:sz w:val="24"/>
+          <w:szCs w:val="24"/>
+          <w:u w:val="single"/>
+        </w:rPr>
+        <w:t xml:space="preserve"> Quality</w:t>
+      </w:r>
+      <w:r>
+        <w:rPr>
+          <w:b/>
+          <w:bCs/>
+          <w:sz w:val="24"/>
+          <w:szCs w:val="24"/>
+          <w:u w:val="single"/>
+        </w:rPr>
+        <w:t>:</w:t>
+      </w:r>
+    </w:p>
+    <w:p>
+      <w:pPr>
+        <w:pStyle w:val="ListParagraph"/>
+        <w:numPr>
+          <w:ilvl w:val="0"/>
+          <w:numId w:val="3"/>
+        </w:numPr>
+      </w:pPr>
+      <w:r>
+        <w:t>Less</w:t>
+      </w:r>
+      <w:r>
+        <w:t xml:space="preserve"> than 20% of</w:t>
+      </w:r>
+      <w:r>
+        <w:t xml:space="preserve"> resident and out migrator</w:t>
+      </w:r>
+      <w:r>
+        <w:t xml:space="preserve"> </w:t>
+      </w:r>
+      <w:r>
+        <w:t xml:space="preserve">records </w:t>
+      </w:r>
+      <w:r>
+        <w:t>were</w:t>
+      </w:r>
+      <w:r>
+        <w:t xml:space="preserve"> missing </w:t>
+      </w:r>
+      <w:r>
+        <w:t xml:space="preserve">individual income (INCTOT) </w:t>
+      </w:r>
+      <w:r>
+        <w:t>values.</w:t>
+      </w:r>
+      <w:r>
+        <w:t xml:space="preserve"> </w:t>
+      </w:r>
+    </w:p>
+    <w:p>
+      <w:pPr>
+        <w:pStyle w:val="ListParagraph"/>
+      </w:pPr>
+      <w:r>
+        <w:t>*About 29% of resident records were missing family income</w:t>
+      </w:r>
+      <w:r>
+        <w:t xml:space="preserve"> (FTOTINC)</w:t>
+      </w:r>
+      <w:r>
+        <w:t xml:space="preserve"> values.</w:t>
+      </w:r>
+    </w:p>
+    <w:p>
+      <w:pPr>
+        <w:pStyle w:val="ListParagraph"/>
+      </w:pPr>
+    </w:p>
+    <w:p>
+      <w:pPr>
+        <w:pStyle w:val="ListParagraph"/>
+        <w:numPr>
+          <w:ilvl w:val="0"/>
+          <w:numId w:val="3"/>
+        </w:numPr>
+      </w:pPr>
+      <w:r>
+        <w:t xml:space="preserve">About 17% of resident records and </w:t>
+      </w:r>
+      <w:r>
+        <w:t xml:space="preserve">29% of out migrator records </w:t>
+      </w:r>
+      <w:r>
+        <w:t>were missing rent &amp; mortgage values (i.e. 83% and 71% of resident and out migrator records, respectively, contained either rent or mortgage values).</w:t>
+      </w:r>
+    </w:p>
+    <w:p>
+      <w:pPr>
+        <w:pStyle w:val="ListParagraph"/>
+      </w:pPr>
+      <w:r>
+        <w:t>*</w:t>
+      </w:r>
+      <w:r>
+        <w:t>About</w:t>
+      </w:r>
+      <w:r>
+        <w:t xml:space="preserve"> 35% for records of out migrators with no family income</w:t>
+      </w:r>
+      <w:r>
+        <w:t xml:space="preserve"> were missing values</w:t>
+      </w:r>
+      <w:r>
+        <w:t>.</w:t>
+      </w:r>
+    </w:p>
+    <w:p>
+      <w:pPr>
+        <w:pStyle w:val="ListParagraph"/>
+      </w:pPr>
+    </w:p>
+    <w:p>
+      <w:pPr>
+        <w:pStyle w:val="ListParagraph"/>
+        <w:numPr>
+          <w:ilvl w:val="0"/>
+          <w:numId w:val="3"/>
+        </w:numPr>
+      </w:pPr>
+      <w:r>
+        <w:t>The total number of LA metro residents represented in the data (</w:t>
+      </w:r>
+      <w:r>
+        <w:t>through</w:t>
+      </w:r>
+      <w:r>
+        <w:t xml:space="preserve"> applying PERWT) is consistent with commonly reported figures (around 13 million)</w:t>
+      </w:r>
+      <w:r>
+        <w:t>.</w:t>
+      </w:r>
+    </w:p>
+    <w:p/>
+    <w:p>
+      <w:pPr>
+        <w:rPr>
+          <w:b/>
+          <w:bCs/>
+          <w:sz w:val="24"/>
+          <w:szCs w:val="24"/>
+          <w:u w:val="single"/>
+        </w:rPr>
+      </w:pPr>
+      <w:r>
+        <w:rPr>
+          <w:b/>
+          <w:bCs/>
+          <w:sz w:val="24"/>
+          <w:szCs w:val="24"/>
+          <w:u w:val="single"/>
+        </w:rPr>
+        <w:t>Miscellaneous Notes:</w:t>
+      </w:r>
+    </w:p>
+    <w:p>
+      <w:pPr>
+        <w:pStyle w:val="ListParagraph"/>
+        <w:numPr>
+          <w:ilvl w:val="0"/>
+          <w:numId w:val="3"/>
+        </w:numPr>
+      </w:pPr>
+      <w:r>
+        <w:t xml:space="preserve">PERWT was not applied </w:t>
+      </w:r>
+      <w:r>
+        <w:t>in</w:t>
+      </w:r>
+      <w:r>
+        <w:t xml:space="preserve"> charts highlighting economic variables (namely: income, rent, &amp; mortgage); the reason for this is that the values returned tended to be higher than commonly reported </w:t>
+      </w:r>
+      <w:r>
+        <w:t xml:space="preserve">LA city or county </w:t>
+      </w:r>
+      <w:r>
+        <w:t>values</w:t>
+      </w:r>
+      <w:r>
+        <w:t>.</w:t>
+      </w:r>
+    </w:p>
+    <w:p>
+      <w:pPr>
+        <w:pStyle w:val="ListParagraph"/>
+      </w:pPr>
+      <w:r>
+        <w:t xml:space="preserve">*One hypothesis is that since LA </w:t>
+      </w:r>
+      <w:r>
+        <w:rPr>
+          <w:i/>
+          <w:iCs/>
+        </w:rPr>
+        <w:t>metro</w:t>
+      </w:r>
+      <w:r>
+        <w:t xml:space="preserve"> includes Orange county (which has a higher median income than LA county), this would cause the LA metro economic variables to return higher values than just LA county.</w:t>
+      </w:r>
+    </w:p>
+    <w:p>
+      <w:pPr>
+        <w:pStyle w:val="ListParagraph"/>
+      </w:pPr>
+    </w:p>
+    <w:p>
+      <w:pPr>
+        <w:pStyle w:val="ListParagraph"/>
+        <w:numPr>
+          <w:ilvl w:val="0"/>
+          <w:numId w:val="3"/>
+        </w:numPr>
+      </w:pPr>
+      <w:r>
+        <w:t>Some variables contained relatively few records with certain values, which resulted in skewed data (e.g. few records contained a RACE value of “Mixed,” which returned an abnormally high rent-to-income percentage; consequently, “Mixed” was excluded from the rent-to-income percentage chart)</w:t>
+      </w:r>
+    </w:p>
+    <w:p>
+      <w:pPr>
+        <w:pStyle w:val="ListParagraph"/>
+      </w:pPr>
+    </w:p>
+    <w:p>
+      <w:pPr>
+        <w:pStyle w:val="ListParagraph"/>
+        <w:numPr>
+          <w:ilvl w:val="0"/>
+          <w:numId w:val="3"/>
+        </w:numPr>
+      </w:pPr>
+      <w:r>
+        <w:t>Detailed geographic data is available in the PUMA variable for migration destinations (though it is not available for the origin of migration).</w:t>
+      </w:r>
+    </w:p>
+    <w:p>
+      <w:pPr>
+        <w:pStyle w:val="ListParagraph"/>
+      </w:pPr>
+    </w:p>
+    <w:p>
+      <w:pPr>
+        <w:pStyle w:val="ListParagraph"/>
+        <w:numPr>
+          <w:ilvl w:val="0"/>
+          <w:numId w:val="3"/>
+        </w:numPr>
+      </w:pPr>
+      <w:r>
+        <w:t xml:space="preserve">RACE values were manipulated to combine several similar values under one description (e.g. “Chinese” &amp; “Japanese” were merged under the value: “Asian”). Also, since Hispanic origin was documented under the HISPAN variable (and not in RACE), it was merged with </w:t>
+      </w:r>
+      <w:proofErr w:type="gramStart"/>
+      <w:r>
+        <w:t>RACE</w:t>
+      </w:r>
+      <w:proofErr w:type="gramEnd"/>
+      <w:r>
+        <w:t xml:space="preserve"> so all records reflect a single race.</w:t>
+      </w:r>
+    </w:p>
+    <w:p>
+      <w:pPr>
+        <w:pStyle w:val="ListParagraph"/>
+      </w:pPr>
+      <w:r>
+        <w:t xml:space="preserve">*The details of this merging </w:t>
+      </w:r>
+      <w:r>
+        <w:t>are</w:t>
+      </w:r>
+      <w:r>
+        <w:t xml:space="preserve"> </w:t>
+      </w:r>
+      <w:r>
+        <w:t xml:space="preserve">outlined </w:t>
+      </w:r>
+      <w:r>
+        <w:t>in the data cleaning notebook</w:t>
+      </w:r>
+      <w:r>
+        <w:t xml:space="preserve"> (in the Data folder)</w:t>
+      </w:r>
+    </w:p>
     <w:sectPr>
       <w:pgSz w:w="12240" w:h="15840"/>
-      <w:pgMar w:top="810" w:right="1440" w:bottom="540" w:left="1440" w:header="720" w:footer="720" w:gutter="0"/>
+      <w:pgMar w:top="540" w:right="1440" w:bottom="540" w:left="1440" w:header="720" w:footer="720" w:gutter="0"/>
       <w:cols w:space="720"/>
       <w:docGrid w:linePitch="360"/>
     </w:sectPr>
@@ -542,6 +1121,208 @@
 <file path=word/numbering.xml><?xml version="1.0" encoding="utf-8"?>
 <w:numbering xmlns:wpc="http://schemas.microsoft.com/office/word/2010/wordprocessingCanvas" xmlns:cx="http://schemas.microsoft.com/office/drawing/2014/chartex" xmlns:cx1="http://schemas.microsoft.com/office/drawing/2015/9/8/chartex" xmlns:cx2="http://schemas.microsoft.com/office/drawing/2015/10/21/chartex" xmlns:cx3="http://schemas.microsoft.com/office/drawing/2016/5/9/chartex" xmlns:cx4="http://schemas.microsoft.com/office/drawing/2016/5/10/chartex" xmlns:cx5="http://schemas.microsoft.com/office/drawing/2016/5/11/chartex" xmlns:cx6="http://schemas.microsoft.com/office/drawing/2016/5/12/chartex" xmlns:cx7="http://schemas.microsoft.com/office/drawing/2016/5/13/chartex" xmlns:cx8="http://schemas.microsoft.com/office/drawing/2016/5/14/chartex" xmlns:mc="http://schemas.openxmlformats.org/markup-compatibility/2006" xmlns:aink="http://schemas.microsoft.com/office/drawing/2016/ink" xmlns:am3d="http://schemas.microsoft.com/office/drawing/2017/model3d" xmlns:o="urn:schemas-microsoft-com:office:office" xmlns:r="http://schemas.openxmlformats.org/officeDocument/2006/relationships" xmlns:m="http://schemas.openxmlformats.org/officeDocument/2006/math" xmlns:v="urn:schemas-microsoft-com:vml" xmlns:wp14="http://schemas.microsoft.com/office/word/2010/wordprocessingDrawing" xmlns:wp="http://schemas.openxmlformats.org/drawingml/2006/wordprocessingDrawing" xmlns:w10="urn:schemas-microsoft-com:office:word" xmlns:w="http://schemas.openxmlformats.org/wordprocessingml/2006/main" xmlns:w14="http://schemas.microsoft.com/office/word/2010/wordml" xmlns:w15="http://schemas.microsoft.com/office/word/2012/wordml" xmlns:w16cid="http://schemas.microsoft.com/office/word/2016/wordml/cid" xmlns:w16se="http://schemas.microsoft.com/office/word/2015/wordml/symex" xmlns:wpg="http://schemas.microsoft.com/office/word/2010/wordprocessingGroup" xmlns:wpi="http://schemas.microsoft.com/office/word/2010/wordprocessingInk" xmlns:wne="http://schemas.microsoft.com/office/word/2006/wordml" xmlns:wps="http://schemas.microsoft.com/office/word/2010/wordprocessingShape" mc:Ignorable="w14 w15 w16se w16cid wp14">
   <w:abstractNum w:abstractNumId="0" w15:restartNumberingAfterBreak="0">
+    <w:nsid w:val="3594281A"/>
+    <w:multiLevelType w:val="hybridMultilevel"/>
+    <w:tmpl w:val="B510AA44"/>
+    <w:lvl w:ilvl="0" w:tplc="80584530">
+      <w:start w:val="1"/>
+      <w:numFmt w:val="decimal"/>
+      <w:lvlText w:val="(%1)"/>
+      <w:lvlJc w:val="left"/>
+      <w:pPr>
+        <w:ind w:left="720" w:hanging="360"/>
+      </w:pPr>
+      <w:rPr>
+        <w:rFonts w:hint="default"/>
+      </w:rPr>
+    </w:lvl>
+    <w:lvl w:ilvl="1" w:tplc="04090019" w:tentative="1">
+      <w:start w:val="1"/>
+      <w:numFmt w:val="lowerLetter"/>
+      <w:lvlText w:val="%2."/>
+      <w:lvlJc w:val="left"/>
+      <w:pPr>
+        <w:ind w:left="1440" w:hanging="360"/>
+      </w:pPr>
+    </w:lvl>
+    <w:lvl w:ilvl="2" w:tplc="0409001B" w:tentative="1">
+      <w:start w:val="1"/>
+      <w:numFmt w:val="lowerRoman"/>
+      <w:lvlText w:val="%3."/>
+      <w:lvlJc w:val="right"/>
+      <w:pPr>
+        <w:ind w:left="2160" w:hanging="180"/>
+      </w:pPr>
+    </w:lvl>
+    <w:lvl w:ilvl="3" w:tplc="0409000F" w:tentative="1">
+      <w:start w:val="1"/>
+      <w:numFmt w:val="decimal"/>
+      <w:lvlText w:val="%4."/>
+      <w:lvlJc w:val="left"/>
+      <w:pPr>
+        <w:ind w:left="2880" w:hanging="360"/>
+      </w:pPr>
+    </w:lvl>
+    <w:lvl w:ilvl="4" w:tplc="04090019" w:tentative="1">
+      <w:start w:val="1"/>
+      <w:numFmt w:val="lowerLetter"/>
+      <w:lvlText w:val="%5."/>
+      <w:lvlJc w:val="left"/>
+      <w:pPr>
+        <w:ind w:left="3600" w:hanging="360"/>
+      </w:pPr>
+    </w:lvl>
+    <w:lvl w:ilvl="5" w:tplc="0409001B" w:tentative="1">
+      <w:start w:val="1"/>
+      <w:numFmt w:val="lowerRoman"/>
+      <w:lvlText w:val="%6."/>
+      <w:lvlJc w:val="right"/>
+      <w:pPr>
+        <w:ind w:left="4320" w:hanging="180"/>
+      </w:pPr>
+    </w:lvl>
+    <w:lvl w:ilvl="6" w:tplc="0409000F" w:tentative="1">
+      <w:start w:val="1"/>
+      <w:numFmt w:val="decimal"/>
+      <w:lvlText w:val="%7."/>
+      <w:lvlJc w:val="left"/>
+      <w:pPr>
+        <w:ind w:left="5040" w:hanging="360"/>
+      </w:pPr>
+    </w:lvl>
+    <w:lvl w:ilvl="7" w:tplc="04090019" w:tentative="1">
+      <w:start w:val="1"/>
+      <w:numFmt w:val="lowerLetter"/>
+      <w:lvlText w:val="%8."/>
+      <w:lvlJc w:val="left"/>
+      <w:pPr>
+        <w:ind w:left="5760" w:hanging="360"/>
+      </w:pPr>
+    </w:lvl>
+    <w:lvl w:ilvl="8" w:tplc="0409001B" w:tentative="1">
+      <w:start w:val="1"/>
+      <w:numFmt w:val="lowerRoman"/>
+      <w:lvlText w:val="%9."/>
+      <w:lvlJc w:val="right"/>
+      <w:pPr>
+        <w:ind w:left="6480" w:hanging="180"/>
+      </w:pPr>
+    </w:lvl>
+  </w:abstractNum>
+  <w:abstractNum w:abstractNumId="1" w15:restartNumberingAfterBreak="0">
+    <w:nsid w:val="448F76B2"/>
+    <w:multiLevelType w:val="hybridMultilevel"/>
+    <w:tmpl w:val="22FEC2FA"/>
+    <w:lvl w:ilvl="0" w:tplc="8AB83600">
+      <w:start w:val="1"/>
+      <w:numFmt w:val="bullet"/>
+      <w:lvlText w:val="-"/>
+      <w:lvlJc w:val="left"/>
+      <w:pPr>
+        <w:ind w:left="720" w:hanging="360"/>
+      </w:pPr>
+      <w:rPr>
+        <w:rFonts w:ascii="Calibri" w:eastAsiaTheme="minorHAnsi" w:hAnsi="Calibri" w:cs="Calibri" w:hint="default"/>
+      </w:rPr>
+    </w:lvl>
+    <w:lvl w:ilvl="1" w:tplc="04090003" w:tentative="1">
+      <w:start w:val="1"/>
+      <w:numFmt w:val="bullet"/>
+      <w:lvlText w:val="o"/>
+      <w:lvlJc w:val="left"/>
+      <w:pPr>
+        <w:ind w:left="1440" w:hanging="360"/>
+      </w:pPr>
+      <w:rPr>
+        <w:rFonts w:ascii="Courier New" w:hAnsi="Courier New" w:cs="Courier New" w:hint="default"/>
+      </w:rPr>
+    </w:lvl>
+    <w:lvl w:ilvl="2" w:tplc="04090005" w:tentative="1">
+      <w:start w:val="1"/>
+      <w:numFmt w:val="bullet"/>
+      <w:lvlText w:val=""/>
+      <w:lvlJc w:val="left"/>
+      <w:pPr>
+        <w:ind w:left="2160" w:hanging="360"/>
+      </w:pPr>
+      <w:rPr>
+        <w:rFonts w:ascii="Wingdings" w:hAnsi="Wingdings" w:hint="default"/>
+      </w:rPr>
+    </w:lvl>
+    <w:lvl w:ilvl="3" w:tplc="04090001" w:tentative="1">
+      <w:start w:val="1"/>
+      <w:numFmt w:val="bullet"/>
+      <w:lvlText w:val=""/>
+      <w:lvlJc w:val="left"/>
+      <w:pPr>
+        <w:ind w:left="2880" w:hanging="360"/>
+      </w:pPr>
+      <w:rPr>
+        <w:rFonts w:ascii="Symbol" w:hAnsi="Symbol" w:hint="default"/>
+      </w:rPr>
+    </w:lvl>
+    <w:lvl w:ilvl="4" w:tplc="04090003" w:tentative="1">
+      <w:start w:val="1"/>
+      <w:numFmt w:val="bullet"/>
+      <w:lvlText w:val="o"/>
+      <w:lvlJc w:val="left"/>
+      <w:pPr>
+        <w:ind w:left="3600" w:hanging="360"/>
+      </w:pPr>
+      <w:rPr>
+        <w:rFonts w:ascii="Courier New" w:hAnsi="Courier New" w:cs="Courier New" w:hint="default"/>
+      </w:rPr>
+    </w:lvl>
+    <w:lvl w:ilvl="5" w:tplc="04090005" w:tentative="1">
+      <w:start w:val="1"/>
+      <w:numFmt w:val="bullet"/>
+      <w:lvlText w:val=""/>
+      <w:lvlJc w:val="left"/>
+      <w:pPr>
+        <w:ind w:left="4320" w:hanging="360"/>
+      </w:pPr>
+      <w:rPr>
+        <w:rFonts w:ascii="Wingdings" w:hAnsi="Wingdings" w:hint="default"/>
+      </w:rPr>
+    </w:lvl>
+    <w:lvl w:ilvl="6" w:tplc="04090001" w:tentative="1">
+      <w:start w:val="1"/>
+      <w:numFmt w:val="bullet"/>
+      <w:lvlText w:val=""/>
+      <w:lvlJc w:val="left"/>
+      <w:pPr>
+        <w:ind w:left="5040" w:hanging="360"/>
+      </w:pPr>
+      <w:rPr>
+        <w:rFonts w:ascii="Symbol" w:hAnsi="Symbol" w:hint="default"/>
+      </w:rPr>
+    </w:lvl>
+    <w:lvl w:ilvl="7" w:tplc="04090003" w:tentative="1">
+      <w:start w:val="1"/>
+      <w:numFmt w:val="bullet"/>
+      <w:lvlText w:val="o"/>
+      <w:lvlJc w:val="left"/>
+      <w:pPr>
+        <w:ind w:left="5760" w:hanging="360"/>
+      </w:pPr>
+      <w:rPr>
+        <w:rFonts w:ascii="Courier New" w:hAnsi="Courier New" w:cs="Courier New" w:hint="default"/>
+      </w:rPr>
+    </w:lvl>
+    <w:lvl w:ilvl="8" w:tplc="04090005" w:tentative="1">
+      <w:start w:val="1"/>
+      <w:numFmt w:val="bullet"/>
+      <w:lvlText w:val=""/>
+      <w:lvlJc w:val="left"/>
+      <w:pPr>
+        <w:ind w:left="6480" w:hanging="360"/>
+      </w:pPr>
+      <w:rPr>
+        <w:rFonts w:ascii="Wingdings" w:hAnsi="Wingdings" w:hint="default"/>
+      </w:rPr>
+    </w:lvl>
+  </w:abstractNum>
+  <w:abstractNum w:abstractNumId="2" w15:restartNumberingAfterBreak="0">
     <w:nsid w:val="5CC54967"/>
     <w:multiLevelType w:val="hybridMultilevel"/>
     <w:tmpl w:val="D804991E"/>
@@ -630,7 +1411,105 @@
       </w:pPr>
     </w:lvl>
   </w:abstractNum>
+  <w:abstractNum w:abstractNumId="3" w15:restartNumberingAfterBreak="0">
+    <w:nsid w:val="74BC109B"/>
+    <w:multiLevelType w:val="hybridMultilevel"/>
+    <w:tmpl w:val="3AAAF548"/>
+    <w:lvl w:ilvl="0" w:tplc="04090011">
+      <w:start w:val="1"/>
+      <w:numFmt w:val="decimal"/>
+      <w:lvlText w:val="%1)"/>
+      <w:lvlJc w:val="left"/>
+      <w:pPr>
+        <w:ind w:left="720" w:hanging="360"/>
+      </w:pPr>
+      <w:rPr>
+        <w:rFonts w:hint="default"/>
+      </w:rPr>
+    </w:lvl>
+    <w:lvl w:ilvl="1" w:tplc="04090019" w:tentative="1">
+      <w:start w:val="1"/>
+      <w:numFmt w:val="lowerLetter"/>
+      <w:lvlText w:val="%2."/>
+      <w:lvlJc w:val="left"/>
+      <w:pPr>
+        <w:ind w:left="1440" w:hanging="360"/>
+      </w:pPr>
+    </w:lvl>
+    <w:lvl w:ilvl="2" w:tplc="0409001B" w:tentative="1">
+      <w:start w:val="1"/>
+      <w:numFmt w:val="lowerRoman"/>
+      <w:lvlText w:val="%3."/>
+      <w:lvlJc w:val="right"/>
+      <w:pPr>
+        <w:ind w:left="2160" w:hanging="180"/>
+      </w:pPr>
+    </w:lvl>
+    <w:lvl w:ilvl="3" w:tplc="0409000F" w:tentative="1">
+      <w:start w:val="1"/>
+      <w:numFmt w:val="decimal"/>
+      <w:lvlText w:val="%4."/>
+      <w:lvlJc w:val="left"/>
+      <w:pPr>
+        <w:ind w:left="2880" w:hanging="360"/>
+      </w:pPr>
+    </w:lvl>
+    <w:lvl w:ilvl="4" w:tplc="04090019" w:tentative="1">
+      <w:start w:val="1"/>
+      <w:numFmt w:val="lowerLetter"/>
+      <w:lvlText w:val="%5."/>
+      <w:lvlJc w:val="left"/>
+      <w:pPr>
+        <w:ind w:left="3600" w:hanging="360"/>
+      </w:pPr>
+    </w:lvl>
+    <w:lvl w:ilvl="5" w:tplc="0409001B" w:tentative="1">
+      <w:start w:val="1"/>
+      <w:numFmt w:val="lowerRoman"/>
+      <w:lvlText w:val="%6."/>
+      <w:lvlJc w:val="right"/>
+      <w:pPr>
+        <w:ind w:left="4320" w:hanging="180"/>
+      </w:pPr>
+    </w:lvl>
+    <w:lvl w:ilvl="6" w:tplc="0409000F" w:tentative="1">
+      <w:start w:val="1"/>
+      <w:numFmt w:val="decimal"/>
+      <w:lvlText w:val="%7."/>
+      <w:lvlJc w:val="left"/>
+      <w:pPr>
+        <w:ind w:left="5040" w:hanging="360"/>
+      </w:pPr>
+    </w:lvl>
+    <w:lvl w:ilvl="7" w:tplc="04090019" w:tentative="1">
+      <w:start w:val="1"/>
+      <w:numFmt w:val="lowerLetter"/>
+      <w:lvlText w:val="%8."/>
+      <w:lvlJc w:val="left"/>
+      <w:pPr>
+        <w:ind w:left="5760" w:hanging="360"/>
+      </w:pPr>
+    </w:lvl>
+    <w:lvl w:ilvl="8" w:tplc="0409001B" w:tentative="1">
+      <w:start w:val="1"/>
+      <w:numFmt w:val="lowerRoman"/>
+      <w:lvlText w:val="%9."/>
+      <w:lvlJc w:val="right"/>
+      <w:pPr>
+        <w:ind w:left="6480" w:hanging="180"/>
+      </w:pPr>
+    </w:lvl>
+  </w:abstractNum>
   <w:num w:numId="1">
+    <w:abstractNumId w:val="2"/>
+  </w:num>
+  <w:num w:numId="2">
+    <w:abstractNumId w:val="3"/>
+  </w:num>
+  <w:num w:numId="3">
+    <w:abstractNumId w:val="1"/>
+  </w:num>
+  <w:num w:numId="4">
     <w:abstractNumId w:val="0"/>
   </w:num>
 </w:numbering>
@@ -759,6 +1638,7 @@
     <w:lsdException w:name="HTML Sample" w:semiHidden="1" w:unhideWhenUsed="1"/>
     <w:lsdException w:name="HTML Typewriter" w:semiHidden="1" w:unhideWhenUsed="1"/>
     <w:lsdException w:name="HTML Variable" w:semiHidden="1" w:unhideWhenUsed="1"/>
+    <w:lsdException w:name="Normal Table" w:semiHidden="1" w:unhideWhenUsed="1"/>
     <w:lsdException w:name="annotation subject" w:semiHidden="1" w:unhideWhenUsed="1"/>
     <w:lsdException w:name="No List" w:semiHidden="1" w:unhideWhenUsed="1"/>
     <w:lsdException w:name="Outline List 1" w:semiHidden="1" w:unhideWhenUsed="1"/>
@@ -805,8 +1685,10 @@
     <w:lsdException w:name="Table Subtle 2" w:semiHidden="1" w:unhideWhenUsed="1"/>
     <w:lsdException w:name="Table Web 1" w:semiHidden="1" w:unhideWhenUsed="1"/>
     <w:lsdException w:name="Table Web 2" w:semiHidden="1" w:unhideWhenUsed="1"/>
+    <w:lsdException w:name="Table Web 3" w:semiHidden="1" w:unhideWhenUsed="1"/>
     <w:lsdException w:name="Balloon Text" w:semiHidden="1" w:unhideWhenUsed="1"/>
     <w:lsdException w:name="Table Grid" w:uiPriority="39"/>
+    <w:lsdException w:name="Table Theme" w:semiHidden="1" w:unhideWhenUsed="1"/>
     <w:lsdException w:name="Placeholder Text" w:semiHidden="1"/>
     <w:lsdException w:name="No Spacing" w:uiPriority="1" w:qFormat="1"/>
     <w:lsdException w:name="Light Shading" w:uiPriority="60"/>

</xml_diff>